<commit_message>
highlighted insert strand in trial.docx
</commit_message>
<xml_diff>
--- a/docs/trial.docx
+++ b/docs/trial.docx
@@ -16,7 +16,22 @@
         <w:t xml:space="preserve">5’- </w:t>
       </w:r>
       <w:r>
-        <w:t>tactagtagcggccgctgcagtccggcaaaaaagggcaaggtgtcaccaccctgccctttttctttaaaaccgaaaagattacttcgcgttatgcaggcttcctcgctcactgactcgctgcgctcggtcgttcggctgcggcgagcggtatcagctcactcaaaggcggtaatacggttatccacagaatcaggggataacgcaggaaagaacatgtgagcaaaaggccagcaaaaggccaggaaccgtaaaaaggccgcgttgctggcgtttttccacaggctccgcccccctgacgagcatcacaaaaatcgacgctcaagtcagaggtggcgaaacccgacaggactataaagataccaggcgtttccccctggaagctccctcgtgcgctctcctgttccgaccctgccgcttaccggatacctgtccgcctttctcccttcgggaagcgtggcgctttctcatagctcacgctgtaggtatctcagttcggtgtaggtcgttcgctccaagctgggctgtgtgcacgaaccccccgttcagcccgaccgctgcgccttatccggtaactatcgtcttgagtccaacccggtaagacacgacttatcgccactggcagcagccactggtaacaggattagcagagcgaggtatgtaggcggtgctacagagttcttgaagtggtggcctaactacggctacactagaagaacagtatttggtatctgcgctctgctgaagccagttaccttcggaaaaagagttggtagctcttgatccggcaaacaaaccaccgctggtagcggtggtttttttgtttgcaagcagcagattacgcgcagaaaaaaaggatctcaagaagatcctttgatcttttctacggggtctgacgctcagtggaacgaaaactcacgttaagggattttggtcatgagattatcaaaaaggatcttcacctagatccttttaaattaaaaatgaagttttaaatcaatctaaagtatatatgagtaaacttggtctgacagctcgaggcttggattctcaccaataaaaaacgcccggcggcaaccgagcgttctgaacaaatccagatggagttctgaggtcattactggatctatcaacaggagtccaagcgagctcgatatcaaattacgccccgccctgccactcatcgcagtactgttgtaattcattaagcattctgccgacatggaagccatcacaaacggcatgatgaacctgaatcgccagcggcatcagcaccttgtcgccttgcgtataatatttgcccatggtgaaaacgggggcgaagaagttgtccatattggccacgtttaaatcaaaactggtgaaactcacccagggattggctgagacgaaaaacatattctcaataaaccctttagggaaataggccaggttttcaccgtaacacgccacatcttgcgaatatatgtgtagaaactgccggaaatcgtcgtggtattcactccagagcgatgaaaacgtttcagtttgctcatggaaaacggtgtaacaagggtgaacactatcccatatcaccagctcaccgtctttcattgccatacgaaattccggatgagcattcatcaggcgggcaagaatgtgaataaaggccggataaaacttgtgcttatttttctttacggtctttaaaaaggccgtaatatccagctgaacggtctggttataggtacattgagcaactgactgaaatgcctcaaaatgttctttacgatgccattgggatatatcaacggtggtatatccagtgatttttttctccattttagcttccttagctcctgaaaatctcgataactcaaaaaatacgcccggtagtgatcttatttcattatggtgaaagttggaacctcttacgtgcccgatcaactcgagtgccacctgacgtctaagaaaccattattatcatgacattaacctataaaaataggcgtatcacgaggcagaatttcagataaaaaaaatccttagctttcgctaaggatgatttctggaattcgcggccgcttctagatccctatcagtgatagagattgacatccctatcagtgatagagatactgagcacgaaagaggggacaaagcgataggtacttacgtgctcacaactctatccagggattcgagtcaagcagcatcacaacgtcaagacgcaaccacagcgataggtacttacgtgctatgaaaaaaatttggctcgccctggctggtgctgttttagcgtttagcgcatcggcgatgaagagaaattacattctgggattagatataggcattactagcgttgggtacggaataatcgactacgagacacgcgacgttatagacgctggcgtgcgcttgtttaaagaagctaatgtggaaaacaatgaagggagacgtagtaaacgcggtgcccgccgtttgaaaagaagacgccggcacagaatacagcgcgttaagaagttgcttttcgactataacttattgacagaccattcagagctttctggtataaacccctatgaagcacgcgttaagggactttctcagaagctttcggaagaagagttcagtgccgcattgttgcaccttgcaaagagacgtggtgtccacaacgtgaatgaggtcgaggaagacacagggaatgaattgtcaacaaaagaacagatatcacggaactcgaaagccctggaagaaaaatacgtcgccgagttacagctggagcggttgaagaaggacggtgaagtacggggttctataaatcggttcaaaaccagcgattacgtaaaagaagcgaagcagcttctgaaggtccagaaagcataccaccagctggaccaatctttcattgacacctatatagatctgcttgaaacacgcagaacttactatgagggtcccggagagggtagcccgttcggttggaaggatatcaaggaatggtatgaaatgttgatgggacactgtacatacttcccggaagaacttcggtcagtaaaatatgcatacaacgcagatctttacaatgccctgaatgatctgaataacttagtgatcacacgggacgagaatgaaaagttggagtactacgaaaagttccaaattattgaaaatgtgtttaagcaaaagaagaaacctacactgaagcaaattgccaaagagatcttagtcaacgaagaggacataaaaggttatcgcgtcacctcgaccggcaaacccgagttcaccaatttgaaggtttatcacgacataaaggacatcaccgcgagaaaagagatcatagagaacgcagagttactggaccagattgctaaaattttaaccatatatcagagtagcgaggacatacaggaagaattaacgaatcttaatagtgagcttacccaggaggagatcgagcaaatttcgaacctgaagggatatacaggcacacacaacctttcactgaaggcgataaatctgattttagacgaactgtggcacacaaacgacaatcaaattgccatattcaatcgtcttaagttggtgccgaaaaaagtcgatctgtcgcagcagaaggaaatcc</w:t>
+        <w:t>tactagtagcggccgctgcagtccggcaaaaaagggcaaggtgtcaccaccctgccctttttctttaaaaccgaaaagattacttcgcgttatgcaggcttcctcgctcactgactcgctgcgctcggtcgttcggctgcggcgagcggtatcagctcactcaaaggcggtaatacggttatccacagaatcaggggataacgcaggaaagaacatgtgagcaaaaggccagcaaaaggccaggaaccgtaaaaaggccgcgttgctggcgtttttccacaggctccgcccccctgacgagcatcacaaaaatcgacgctcaagtcagaggtggcgaaacccgacaggactataaagataccaggcgtttccccctggaagctccctcgtgcgctctcctgttccgaccctgccgcttaccggatacctgtccgcctttctcccttcgggaagcgtggcgctttctcatagctcacgctgtaggtatctcagttcggtgtaggtcgttcgctccaagctgggctgtgtgcacgaaccccccgttcagcccgaccgctgcgccttatccggtaactatcgtcttgagtccaacccggtaagacacgacttatcgccactggcagcagccactggtaacaggattagcagagcgaggtatgtaggcggtgctacagagttcttgaagtggtggcctaactacggctacactagaagaacagtatttggtatctgcgctctgctgaagccagttaccttcggaaaaagagttggtagctcttgatccggcaaacaaaccaccgctggtagcggtggtttttttgtttgcaagcagcagattacgcgcagaaaaaaaggatctcaagaagatcctttgatcttttctacggggtctgacgctcagtggaacgaaaactcacgttaagggattttggtcatgagattatcaaaaaggatcttcacctagatccttttaaattaaaaatgaagttttaaatcaatctaaagtatatatgagtaaacttggtctgacagctcgaggcttggattctcaccaataaaaaacgcccggcggcaaccgagcgttctgaacaaatccagatggagttctgaggtcattactggatctatcaacaggagtccaagcgagctcgatatcaaattacgccccgccctgccactcatcgcagtactgttgtaattcattaagcattctgccgacatggaagccatcacaaacggcatgatgaacctgaatcgccagcggcatcagcaccttgtcgccttgcgtataatatttgcccatggtgaaaacgggggcgaagaagttgtccatattggccacgtttaaatcaaaactggtgaaactcacccagggattggctgagacgaaaaacatattctcaataaaccctttagggaaataggccaggttttcaccgtaacacgccacatcttgcgaatatatgtgtagaaactgccggaaatcgtcgtggtattcactccagagcgatgaaaacgtttcagtttgctcatggaaaacggtgtaacaagggtgaacactatcccatatcaccagctcaccgtctttcattgccatacgaaattccggatgagcattcatcaggcgggcaagaatgtgaataaaggccggataaaacttgtgcttatttttctttacggtctttaaaaaggccgtaatatccagctgaacggtctggttataggtacattgagcaactgactgaaatgcctcaaaatgttctttacgatgccattgggatatatcaacggtggtatatccagtgatttttttctccattttagcttccttagctcctgaaaatctcgataactcaaaaaatacgcccggtagtgatcttatttcattatggtgaaagttggaacctcttacgtgcccgatcaactcgagtgccacctgacgtctaagaaaccattattatcatgacattaacctataaaaataggcgtatcacgaggcagaatttcagataaaaaaaatccttagctttcgctaaggatgatttctggaattcgcggccgcttctagatccctatcagtgatagagattgacatccctatcagtgatagagatactgagcacgaaagaggggacaa</w:t>
+      </w:r>
+      <w:r>
+        <w:rPr>
+          <w:color w:val="F4B083" w:themeColor="accent2" w:themeTint="99"/>
+        </w:rPr>
+        <w:t>agcgataggtacttacgtgctcacaactctatccagggattcgagtcaagcagcatcacaacgtcaagacgcaaccacagcgataggtacttacgtgctatgaaaaaaatttggctcgccctggctggtgctgttttagcgtttagcgcatcggcg</w:t>
+      </w:r>
+      <w:r>
+        <w:rPr>
+          <w:color w:val="FF0000"/>
+        </w:rPr>
+        <w:t>atgaagagaaattacattctgggattagatataggc</w:t>
+      </w:r>
+      <w:r>
+        <w:t>attactagcgttgggtacggaataatcgactacgagacacgcgacgttatagacgctggcgtgcgcttgtttaaagaagctaatgtggaaaacaatgaagggagacgtagtaaacgcggtgcccgccgtttgaaaagaagacgccggcacagaatacagcgcgttaagaagttgcttttcgactataacttattgacagaccattcagagctttctggtataaacccctatgaagcacgcgttaagggactttctcagaagctttcggaagaagagttcagtgccgcattgttgcaccttgcaaagagacgtggtgtccacaacgtgaatgaggtcgaggaagacacagggaatgaattgtcaacaaaagaacagatatcacggaactcgaaagccctggaagaaaaatacgtcgccgagttacagctggagcggttgaagaaggacggtgaagtacggggttctataaatcggttcaaaaccagcgattacgtaaaagaagcgaagcagcttctgaaggtccagaaagcataccaccagctggaccaatctttcattgacacctatatagatctgcttgaaacacgcagaacttactatgagggtcccggagagggtagcccgttcggttggaaggatatcaaggaatggtatgaaatgttgatgggacactgtacatacttcccggaagaacttcggtcagtaaaatatgcatacaacgcagatctttacaatgccctgaatgatctgaataacttagtgatcacacgggacgagaatgaaaagttggagtactacgaaaagttccaaattattgaaaatgtgtttaagcaaaagaagaaacctacactgaagcaaattgccaaagagatcttagtcaacgaagaggacataaaaggttatcgcgtcacctcgaccggcaaacccgagttcaccaatttgaaggtttatcacgacataaaggacatcaccgcgagaaaagagatcatagagaacgcagagttactggaccagattgctaaaattttaaccatatatcagagtagcgaggacatacaggaagaattaacgaatcttaatagtgagcttacccaggaggagatcgagcaaatttcgaacctgaagggatatacaggcacacacaacctttcactgaaggcgataaatctgattttagacgaactgtggcacacaaacgacaatcaaattgccatattcaatcgtcttaagttggtgccgaaaaaagtcgatctgtcgcagcagaaggaaatcc</w:t>
       </w:r>
       <w:r>
         <w:lastRenderedPageBreak/>
@@ -60,42 +75,44 @@
       <w:r>
         <w:t>Answers:</w:t>
       </w:r>
-    </w:p>
-    <w:p/>
-    <w:p>
-      <w:r>
-        <w:t xml:space="preserve">REV: </w:t>
-      </w:r>
-    </w:p>
-    <w:p>
-      <w:r>
-        <w:t xml:space="preserve">5’- </w:t>
-      </w:r>
-      <w:r>
-        <w:t>ttgtcccctctttcgtgctc</w:t>
-      </w:r>
-      <w:r>
-        <w:t xml:space="preserve"> -3’ </w:t>
-      </w:r>
-    </w:p>
-    <w:p/>
-    <w:p>
-      <w:r>
-        <w:t>FWD:</w:t>
-      </w:r>
-    </w:p>
-    <w:p>
-      <w:r>
-        <w:t xml:space="preserve">5’- </w:t>
-      </w:r>
-      <w:r>
-        <w:t>ATGAAGAGAAATTACATTCTGGGATTAGATATAGGC</w:t>
-      </w:r>
-      <w:r>
-        <w:t xml:space="preserve"> – 3’ </w:t>
-      </w:r>
       <w:bookmarkStart w:id="0" w:name="_GoBack"/>
       <w:bookmarkEnd w:id="0"/>
+    </w:p>
+    <w:p/>
+    <w:p>
+      <w:r>
+        <w:t xml:space="preserve">REV: </w:t>
+      </w:r>
+    </w:p>
+    <w:p>
+      <w:r>
+        <w:t xml:space="preserve">5’- </w:t>
+      </w:r>
+      <w:proofErr w:type="spellStart"/>
+      <w:r>
+        <w:t>ttgtcccctctttcgtgctc</w:t>
+      </w:r>
+      <w:proofErr w:type="spellEnd"/>
+      <w:r>
+        <w:t xml:space="preserve"> -3’ </w:t>
+      </w:r>
+    </w:p>
+    <w:p/>
+    <w:p>
+      <w:r>
+        <w:t>FWD:</w:t>
+      </w:r>
+    </w:p>
+    <w:p>
+      <w:r>
+        <w:t xml:space="preserve">5’- </w:t>
+      </w:r>
+      <w:r>
+        <w:t>ATGAAGAGAAATTACATTCTGGGATTAGATATAGGC</w:t>
+      </w:r>
+      <w:r>
+        <w:t xml:space="preserve"> – 3’ </w:t>
+      </w:r>
     </w:p>
     <w:p/>
     <w:p/>
@@ -569,6 +586,29 @@
       <w:szCs w:val="32"/>
     </w:rPr>
   </w:style>
+  <w:style w:type="paragraph" w:styleId="DocumentMap">
+    <w:name w:val="Document Map"/>
+    <w:basedOn w:val="Normal"/>
+    <w:link w:val="DocumentMapChar"/>
+    <w:uiPriority w:val="99"/>
+    <w:semiHidden/>
+    <w:unhideWhenUsed/>
+    <w:rsid w:val="008904D1"/>
+    <w:rPr>
+      <w:rFonts w:ascii="Times New Roman" w:hAnsi="Times New Roman" w:cs="Times New Roman"/>
+    </w:rPr>
+  </w:style>
+  <w:style w:type="character" w:customStyle="1" w:styleId="DocumentMapChar">
+    <w:name w:val="Document Map Char"/>
+    <w:basedOn w:val="DefaultParagraphFont"/>
+    <w:link w:val="DocumentMap"/>
+    <w:uiPriority w:val="99"/>
+    <w:semiHidden/>
+    <w:rsid w:val="008904D1"/>
+    <w:rPr>
+      <w:rFonts w:ascii="Times New Roman" w:hAnsi="Times New Roman" w:cs="Times New Roman"/>
+    </w:rPr>
+  </w:style>
 </w:styles>
 </file>
 

</xml_diff>